<commit_message>
added sahers work on the manger screen requirements into the requirements report and formatted it and corrected the numbering of the requirements and removed some unnecessary temporary files
</commit_message>
<xml_diff>
--- a/Documntation/proj1 sa.docx
+++ b/Documntation/proj1 sa.docx
@@ -6,12 +6,12 @@
       <w:pPr>
         <w:jc w:val="right"/>
         <w:rPr>
-          <w:rFonts w:hint="cs"/>
           <w:sz w:val="32"/>
           <w:szCs w:val="32"/>
         </w:rPr>
       </w:pPr>
       <w:bookmarkStart w:id="0" w:name="_Hlk97668317"/>
+      <w:bookmarkStart w:id="1" w:name="_Hlk98183848"/>
       <w:bookmarkEnd w:id="0"/>
     </w:p>
     <w:p>
@@ -98,17 +98,28 @@
           <w:sz w:val="36"/>
           <w:szCs w:val="36"/>
         </w:rPr>
-        <w:t>Req001:</w:t>
-      </w:r>
-    </w:p>
-    <w:p>
-      <w:pPr>
-        <w:jc w:val="right"/>
-        <w:rPr>
-          <w:sz w:val="28"/>
-          <w:szCs w:val="28"/>
-        </w:rPr>
-      </w:pPr>
+        <w:t>Req</w:t>
+      </w:r>
+      <w:r>
+        <w:rPr>
+          <w:rFonts w:asciiTheme="majorHAnsi" w:hAnsiTheme="majorHAnsi" w:cstheme="majorHAnsi"/>
+          <w:b/>
+          <w:bCs/>
+          <w:sz w:val="36"/>
+          <w:szCs w:val="36"/>
+        </w:rPr>
+        <w:t>057</w:t>
+      </w:r>
+      <w:r>
+        <w:rPr>
+          <w:rFonts w:asciiTheme="majorHAnsi" w:hAnsiTheme="majorHAnsi" w:cstheme="majorHAnsi"/>
+          <w:b/>
+          <w:bCs/>
+          <w:sz w:val="36"/>
+          <w:szCs w:val="36"/>
+        </w:rPr>
+        <w:t>:</w:t>
+      </w:r>
       <w:r>
         <w:rPr>
           <w:sz w:val="28"/>
@@ -126,6 +137,113 @@
           <w:bCs/>
           <w:sz w:val="36"/>
           <w:szCs w:val="36"/>
+          <w:rtl/>
+        </w:rPr>
+      </w:pPr>
+      <w:r>
+        <w:rPr>
+          <w:rFonts w:asciiTheme="majorHAnsi" w:hAnsiTheme="majorHAnsi" w:cstheme="majorHAnsi"/>
+          <w:b/>
+          <w:bCs/>
+          <w:sz w:val="36"/>
+          <w:szCs w:val="36"/>
+        </w:rPr>
+        <w:t>Req0</w:t>
+      </w:r>
+      <w:r>
+        <w:rPr>
+          <w:rFonts w:asciiTheme="majorHAnsi" w:hAnsiTheme="majorHAnsi" w:cstheme="majorHAnsi"/>
+          <w:b/>
+          <w:bCs/>
+          <w:sz w:val="36"/>
+          <w:szCs w:val="36"/>
+        </w:rPr>
+        <w:t>58</w:t>
+      </w:r>
+      <w:r>
+        <w:rPr>
+          <w:rFonts w:asciiTheme="majorHAnsi" w:hAnsiTheme="majorHAnsi" w:cstheme="majorHAnsi"/>
+          <w:b/>
+          <w:bCs/>
+          <w:sz w:val="36"/>
+          <w:szCs w:val="36"/>
+        </w:rPr>
+        <w:t>:</w:t>
+      </w:r>
+      <w:r>
+        <w:rPr>
+          <w:sz w:val="28"/>
+          <w:szCs w:val="28"/>
+        </w:rPr>
+        <w:t xml:space="preserve">On the first line Show number of doctors in the system </w:t>
+      </w:r>
+    </w:p>
+    <w:p>
+      <w:pPr>
+        <w:bidi w:val="0"/>
+        <w:rPr>
+          <w:rFonts w:asciiTheme="majorHAnsi" w:hAnsiTheme="majorHAnsi" w:cstheme="majorHAnsi"/>
+          <w:b/>
+          <w:bCs/>
+          <w:sz w:val="36"/>
+          <w:szCs w:val="36"/>
+        </w:rPr>
+      </w:pPr>
+      <w:r>
+        <w:rPr>
+          <w:rFonts w:asciiTheme="majorHAnsi" w:hAnsiTheme="majorHAnsi" w:cstheme="majorHAnsi"/>
+          <w:b/>
+          <w:bCs/>
+          <w:sz w:val="36"/>
+          <w:szCs w:val="36"/>
+        </w:rPr>
+        <w:t>Req0</w:t>
+      </w:r>
+      <w:r>
+        <w:rPr>
+          <w:rFonts w:asciiTheme="majorHAnsi" w:hAnsiTheme="majorHAnsi" w:cstheme="majorHAnsi"/>
+          <w:b/>
+          <w:bCs/>
+          <w:sz w:val="36"/>
+          <w:szCs w:val="36"/>
+        </w:rPr>
+        <w:t>59</w:t>
+      </w:r>
+      <w:r>
+        <w:rPr>
+          <w:rFonts w:asciiTheme="majorHAnsi" w:hAnsiTheme="majorHAnsi" w:cstheme="majorHAnsi"/>
+          <w:b/>
+          <w:bCs/>
+          <w:sz w:val="36"/>
+          <w:szCs w:val="36"/>
+        </w:rPr>
+        <w:t>:</w:t>
+      </w:r>
+      <w:r>
+        <w:rPr>
+          <w:sz w:val="28"/>
+          <w:szCs w:val="28"/>
+        </w:rPr>
+        <w:t>On the second Show number of patients in the syste</w:t>
+      </w:r>
+      <w:r>
+        <w:rPr>
+          <w:sz w:val="28"/>
+          <w:szCs w:val="28"/>
+        </w:rPr>
+        <w:t>m</w:t>
+      </w:r>
+    </w:p>
+    <w:p>
+      <w:pPr>
+        <w:bidi w:val="0"/>
+        <w:rPr>
+          <w:rFonts w:asciiTheme="majorHAnsi" w:hAnsiTheme="majorHAnsi" w:cstheme="majorHAnsi"/>
+          <w:b/>
+          <w:bCs/>
+          <w:sz w:val="36"/>
+          <w:szCs w:val="36"/>
+          <w:rtl/>
         </w:rPr>
       </w:pPr>
       <w:r>
@@ -146,7 +264,7 @@
           <w:sz w:val="36"/>
           <w:szCs w:val="36"/>
         </w:rPr>
-        <w:t>2</w:t>
+        <w:t>4</w:t>
       </w:r>
       <w:r>
         <w:rPr>
@@ -158,6 +276,76 @@
         </w:rPr>
         <w:t>:</w:t>
       </w:r>
+      <w:r>
+        <w:rPr>
+          <w:sz w:val="28"/>
+          <w:szCs w:val="28"/>
+        </w:rPr>
+        <w:t xml:space="preserve">On the Third line show number of </w:t>
+      </w:r>
+      <w:r>
+        <w:rPr>
+          <w:sz w:val="28"/>
+          <w:szCs w:val="28"/>
+        </w:rPr>
+        <w:t>Receptionist</w:t>
+      </w:r>
+      <w:r>
+        <w:rPr>
+          <w:sz w:val="28"/>
+          <w:szCs w:val="28"/>
+        </w:rPr>
+        <w:t xml:space="preserve"> in the </w:t>
+      </w:r>
+      <w:r>
+        <w:rPr>
+          <w:sz w:val="28"/>
+          <w:szCs w:val="28"/>
+        </w:rPr>
+        <w:t>system</w:t>
+      </w:r>
+    </w:p>
+    <w:p>
+      <w:pPr>
+        <w:bidi w:val="0"/>
+        <w:rPr>
+          <w:rFonts w:asciiTheme="majorHAnsi" w:hAnsiTheme="majorHAnsi" w:cstheme="majorHAnsi"/>
+          <w:b/>
+          <w:bCs/>
+          <w:sz w:val="36"/>
+          <w:szCs w:val="36"/>
+        </w:rPr>
+      </w:pPr>
+      <w:r>
+        <w:rPr>
+          <w:rFonts w:asciiTheme="majorHAnsi" w:hAnsiTheme="majorHAnsi" w:cstheme="majorHAnsi"/>
+          <w:b/>
+          <w:bCs/>
+          <w:sz w:val="36"/>
+          <w:szCs w:val="36"/>
+        </w:rPr>
+        <w:t>Req00</w:t>
+      </w:r>
+      <w:r>
+        <w:rPr>
+          <w:rFonts w:asciiTheme="majorHAnsi" w:hAnsiTheme="majorHAnsi" w:cstheme="majorHAnsi"/>
+          <w:b/>
+          <w:bCs/>
+          <w:sz w:val="36"/>
+          <w:szCs w:val="36"/>
+        </w:rPr>
+        <w:t>5</w:t>
+      </w:r>
+      <w:r>
+        <w:rPr>
+          <w:rFonts w:asciiTheme="majorHAnsi" w:hAnsiTheme="majorHAnsi" w:cstheme="majorHAnsi"/>
+          <w:b/>
+          <w:bCs/>
+          <w:sz w:val="36"/>
+          <w:szCs w:val="36"/>
+        </w:rPr>
+        <w:t>:</w:t>
+      </w:r>
     </w:p>
     <w:p>
       <w:pPr>
@@ -173,7 +361,35 @@
           <w:sz w:val="28"/>
           <w:szCs w:val="28"/>
         </w:rPr>
-        <w:t xml:space="preserve">On the first line Show number of doctors in the system </w:t>
+        <w:t>Pressing "log out"</w:t>
+      </w:r>
+      <w:r>
+        <w:rPr>
+          <w:sz w:val="28"/>
+          <w:szCs w:val="28"/>
+        </w:rPr>
+        <w:t xml:space="preserve"> button</w:t>
+      </w:r>
+      <w:r>
+        <w:rPr>
+          <w:sz w:val="28"/>
+          <w:szCs w:val="28"/>
+        </w:rPr>
+        <w:t xml:space="preserve"> at any time should close the page and log the time the user logged out </w:t>
+      </w:r>
+      <w:r>
+        <w:rPr>
+          <w:sz w:val="28"/>
+          <w:szCs w:val="28"/>
+        </w:rPr>
+        <w:t>and open the log in page</w:t>
+      </w:r>
+      <w:r>
+        <w:rPr>
+          <w:sz w:val="28"/>
+          <w:szCs w:val="28"/>
+        </w:rPr>
+        <w:t xml:space="preserve"> </w:t>
       </w:r>
     </w:p>
     <w:p>
@@ -205,7 +421,7 @@
           <w:sz w:val="36"/>
           <w:szCs w:val="36"/>
         </w:rPr>
-        <w:t>3</w:t>
+        <w:t>6</w:t>
       </w:r>
       <w:r>
         <w:rPr>
@@ -231,7 +447,7 @@
           <w:sz w:val="28"/>
           <w:szCs w:val="28"/>
         </w:rPr>
-        <w:t>On the second Show number of patients in the system</w:t>
+        <w:t>Pressing "Refresh stats" to connection with database</w:t>
       </w:r>
     </w:p>
     <w:p>
@@ -263,7 +479,7 @@
           <w:sz w:val="36"/>
           <w:szCs w:val="36"/>
         </w:rPr>
-        <w:t>4</w:t>
+        <w:t>7</w:t>
       </w:r>
       <w:r>
         <w:rPr>
@@ -282,37 +498,24 @@
         <w:rPr>
           <w:sz w:val="28"/>
           <w:szCs w:val="28"/>
-          <w:rtl/>
-        </w:rPr>
-      </w:pPr>
-      <w:r>
-        <w:rPr>
-          <w:sz w:val="28"/>
-          <w:szCs w:val="28"/>
-        </w:rPr>
-        <w:t xml:space="preserve">On the Third line show number of </w:t>
-      </w:r>
-      <w:r>
-        <w:rPr>
-          <w:sz w:val="28"/>
-          <w:szCs w:val="28"/>
-        </w:rPr>
-        <w:t>Receptionist</w:t>
-      </w:r>
-      <w:r>
-        <w:rPr>
-          <w:sz w:val="28"/>
-          <w:szCs w:val="28"/>
-        </w:rPr>
-        <w:t xml:space="preserve"> in the </w:t>
-      </w:r>
-      <w:r>
-        <w:rPr>
-          <w:sz w:val="28"/>
-          <w:szCs w:val="28"/>
-        </w:rPr>
-        <w:t>system</w:t>
-      </w:r>
+        </w:rPr>
+      </w:pPr>
+      <w:r>
+        <w:rPr>
+          <w:sz w:val="28"/>
+          <w:szCs w:val="28"/>
+        </w:rPr>
+        <w:t>Menu tab will be displayed at the top bar to navigate to edit doctor screen</w:t>
+      </w:r>
+    </w:p>
+    <w:p>
+      <w:pPr>
+        <w:jc w:val="right"/>
+        <w:rPr>
+          <w:sz w:val="28"/>
+          <w:szCs w:val="28"/>
+        </w:rPr>
+      </w:pPr>
     </w:p>
     <w:p>
       <w:pPr>
@@ -343,7 +546,7 @@
           <w:sz w:val="36"/>
           <w:szCs w:val="36"/>
         </w:rPr>
-        <w:t>5</w:t>
+        <w:t>8</w:t>
       </w:r>
       <w:r>
         <w:rPr>
@@ -362,219 +565,6 @@
         <w:rPr>
           <w:sz w:val="28"/>
           <w:szCs w:val="28"/>
-          <w:rtl/>
-        </w:rPr>
-      </w:pPr>
-      <w:r>
-        <w:rPr>
-          <w:sz w:val="28"/>
-          <w:szCs w:val="28"/>
-        </w:rPr>
-        <w:t>Pressing "log out"</w:t>
-      </w:r>
-      <w:r>
-        <w:rPr>
-          <w:sz w:val="28"/>
-          <w:szCs w:val="28"/>
-        </w:rPr>
-        <w:t xml:space="preserve"> button</w:t>
-      </w:r>
-      <w:r>
-        <w:rPr>
-          <w:sz w:val="28"/>
-          <w:szCs w:val="28"/>
-        </w:rPr>
-        <w:t xml:space="preserve"> at any time should close the page and log the time the user logged out </w:t>
-      </w:r>
-      <w:r>
-        <w:rPr>
-          <w:sz w:val="28"/>
-          <w:szCs w:val="28"/>
-        </w:rPr>
-        <w:t>and open the log in page</w:t>
-      </w:r>
-      <w:r>
-        <w:rPr>
-          <w:sz w:val="28"/>
-          <w:szCs w:val="28"/>
-        </w:rPr>
-        <w:t xml:space="preserve"> </w:t>
-      </w:r>
-    </w:p>
-    <w:p>
-      <w:pPr>
-        <w:bidi w:val="0"/>
-        <w:rPr>
-          <w:rFonts w:asciiTheme="majorHAnsi" w:hAnsiTheme="majorHAnsi" w:cstheme="majorHAnsi"/>
-          <w:b/>
-          <w:bCs/>
-          <w:sz w:val="36"/>
-          <w:szCs w:val="36"/>
-        </w:rPr>
-      </w:pPr>
-      <w:r>
-        <w:rPr>
-          <w:rFonts w:asciiTheme="majorHAnsi" w:hAnsiTheme="majorHAnsi" w:cstheme="majorHAnsi"/>
-          <w:b/>
-          <w:bCs/>
-          <w:sz w:val="36"/>
-          <w:szCs w:val="36"/>
-        </w:rPr>
-        <w:t>Req00</w:t>
-      </w:r>
-      <w:r>
-        <w:rPr>
-          <w:rFonts w:asciiTheme="majorHAnsi" w:hAnsiTheme="majorHAnsi" w:cstheme="majorHAnsi"/>
-          <w:b/>
-          <w:bCs/>
-          <w:sz w:val="36"/>
-          <w:szCs w:val="36"/>
-        </w:rPr>
-        <w:t>6</w:t>
-      </w:r>
-      <w:r>
-        <w:rPr>
-          <w:rFonts w:asciiTheme="majorHAnsi" w:hAnsiTheme="majorHAnsi" w:cstheme="majorHAnsi"/>
-          <w:b/>
-          <w:bCs/>
-          <w:sz w:val="36"/>
-          <w:szCs w:val="36"/>
-        </w:rPr>
-        <w:t>:</w:t>
-      </w:r>
-    </w:p>
-    <w:p>
-      <w:pPr>
-        <w:jc w:val="right"/>
-        <w:rPr>
-          <w:sz w:val="28"/>
-          <w:szCs w:val="28"/>
-        </w:rPr>
-      </w:pPr>
-      <w:r>
-        <w:rPr>
-          <w:sz w:val="28"/>
-          <w:szCs w:val="28"/>
-        </w:rPr>
-        <w:t>Pressing "Refresh stats" to connection with database</w:t>
-      </w:r>
-    </w:p>
-    <w:p>
-      <w:pPr>
-        <w:bidi w:val="0"/>
-        <w:rPr>
-          <w:rFonts w:asciiTheme="majorHAnsi" w:hAnsiTheme="majorHAnsi" w:cstheme="majorHAnsi"/>
-          <w:b/>
-          <w:bCs/>
-          <w:sz w:val="36"/>
-          <w:szCs w:val="36"/>
-        </w:rPr>
-      </w:pPr>
-      <w:r>
-        <w:rPr>
-          <w:rFonts w:asciiTheme="majorHAnsi" w:hAnsiTheme="majorHAnsi" w:cstheme="majorHAnsi"/>
-          <w:b/>
-          <w:bCs/>
-          <w:sz w:val="36"/>
-          <w:szCs w:val="36"/>
-        </w:rPr>
-        <w:t>Req00</w:t>
-      </w:r>
-      <w:r>
-        <w:rPr>
-          <w:rFonts w:asciiTheme="majorHAnsi" w:hAnsiTheme="majorHAnsi" w:cstheme="majorHAnsi"/>
-          <w:b/>
-          <w:bCs/>
-          <w:sz w:val="36"/>
-          <w:szCs w:val="36"/>
-        </w:rPr>
-        <w:t>7</w:t>
-      </w:r>
-      <w:r>
-        <w:rPr>
-          <w:rFonts w:asciiTheme="majorHAnsi" w:hAnsiTheme="majorHAnsi" w:cstheme="majorHAnsi"/>
-          <w:b/>
-          <w:bCs/>
-          <w:sz w:val="36"/>
-          <w:szCs w:val="36"/>
-        </w:rPr>
-        <w:t>:</w:t>
-      </w:r>
-    </w:p>
-    <w:p>
-      <w:pPr>
-        <w:jc w:val="right"/>
-        <w:rPr>
-          <w:sz w:val="28"/>
-          <w:szCs w:val="28"/>
-        </w:rPr>
-      </w:pPr>
-      <w:r>
-        <w:rPr>
-          <w:sz w:val="28"/>
-          <w:szCs w:val="28"/>
-        </w:rPr>
-        <w:t>Menu tab will be displayed at the top bar to navigate to edit doctor screen</w:t>
-      </w:r>
-    </w:p>
-    <w:p>
-      <w:pPr>
-        <w:jc w:val="right"/>
-        <w:rPr>
-          <w:sz w:val="28"/>
-          <w:szCs w:val="28"/>
-        </w:rPr>
-      </w:pPr>
-    </w:p>
-    <w:p>
-      <w:pPr>
-        <w:bidi w:val="0"/>
-        <w:rPr>
-          <w:rFonts w:asciiTheme="majorHAnsi" w:hAnsiTheme="majorHAnsi" w:cstheme="majorHAnsi"/>
-          <w:b/>
-          <w:bCs/>
-          <w:sz w:val="36"/>
-          <w:szCs w:val="36"/>
-        </w:rPr>
-      </w:pPr>
-      <w:r>
-        <w:rPr>
-          <w:rFonts w:asciiTheme="majorHAnsi" w:hAnsiTheme="majorHAnsi" w:cstheme="majorHAnsi"/>
-          <w:b/>
-          <w:bCs/>
-          <w:sz w:val="36"/>
-          <w:szCs w:val="36"/>
-        </w:rPr>
-        <w:lastRenderedPageBreak/>
-        <w:t>Req00</w:t>
-      </w:r>
-      <w:r>
-        <w:rPr>
-          <w:rFonts w:asciiTheme="majorHAnsi" w:hAnsiTheme="majorHAnsi" w:cstheme="majorHAnsi"/>
-          <w:b/>
-          <w:bCs/>
-          <w:sz w:val="36"/>
-          <w:szCs w:val="36"/>
-        </w:rPr>
-        <w:t>8</w:t>
-      </w:r>
-      <w:r>
-        <w:rPr>
-          <w:rFonts w:asciiTheme="majorHAnsi" w:hAnsiTheme="majorHAnsi" w:cstheme="majorHAnsi"/>
-          <w:b/>
-          <w:bCs/>
-          <w:sz w:val="36"/>
-          <w:szCs w:val="36"/>
-        </w:rPr>
-        <w:t>:</w:t>
-      </w:r>
-    </w:p>
-    <w:p>
-      <w:pPr>
-        <w:jc w:val="right"/>
-        <w:rPr>
-          <w:sz w:val="28"/>
-          <w:szCs w:val="28"/>
         </w:rPr>
       </w:pPr>
       <w:r>
@@ -589,7 +579,6 @@
       <w:pPr>
         <w:jc w:val="right"/>
         <w:rPr>
-          <w:rFonts w:hint="cs"/>
           <w:sz w:val="24"/>
           <w:szCs w:val="24"/>
           <w:rtl/>
@@ -610,6 +599,7 @@
           <w:sz w:val="32"/>
           <w:szCs w:val="32"/>
         </w:rPr>
+        <w:lastRenderedPageBreak/>
         <w:t xml:space="preserve">Login – Graphical User Interface </w:t>
       </w:r>
     </w:p>
@@ -695,23 +685,7 @@
           <w:sz w:val="28"/>
           <w:szCs w:val="28"/>
         </w:rPr>
-        <w:t xml:space="preserve"> - Label "number of </w:t>
-      </w:r>
-      <w:proofErr w:type="gramStart"/>
-      <w:r>
-        <w:rPr>
-          <w:sz w:val="28"/>
-          <w:szCs w:val="28"/>
-        </w:rPr>
-        <w:t>doctor</w:t>
-      </w:r>
-      <w:proofErr w:type="gramEnd"/>
-      <w:r>
-        <w:rPr>
-          <w:sz w:val="28"/>
-          <w:szCs w:val="28"/>
-        </w:rPr>
-        <w:t>" visible: True.</w:t>
+        <w:t xml:space="preserve"> - Label "number of doctor" visible: True.</w:t>
       </w:r>
     </w:p>
     <w:p>
@@ -785,7 +759,6 @@
         </w:rPr>
         <w:t xml:space="preserve"> " </w:t>
       </w:r>
-      <w:proofErr w:type="gramStart"/>
       <w:r>
         <w:rPr>
           <w:sz w:val="28"/>
@@ -793,7 +766,6 @@
         </w:rPr>
         <w:t>visible :true</w:t>
       </w:r>
-      <w:proofErr w:type="gramEnd"/>
     </w:p>
     <w:p>
       <w:pPr>
@@ -906,30 +878,14 @@
           <w:sz w:val="28"/>
           <w:szCs w:val="28"/>
         </w:rPr>
-        <w:t xml:space="preserve"> </w:t>
-      </w:r>
-      <w:proofErr w:type="gramStart"/>
-      <w:r>
-        <w:rPr>
-          <w:sz w:val="28"/>
-          <w:szCs w:val="28"/>
-        </w:rPr>
-        <w:t xml:space="preserve">" </w:t>
-      </w:r>
-      <w:r>
-        <w:rPr>
-          <w:sz w:val="28"/>
-          <w:szCs w:val="28"/>
-        </w:rPr>
-        <w:t xml:space="preserve"> visible</w:t>
-      </w:r>
-      <w:proofErr w:type="gramEnd"/>
-      <w:r>
-        <w:rPr>
-          <w:sz w:val="28"/>
-          <w:szCs w:val="28"/>
-        </w:rPr>
-        <w:t>: True.</w:t>
+        <w:t xml:space="preserve"> " </w:t>
+      </w:r>
+      <w:r>
+        <w:rPr>
+          <w:sz w:val="28"/>
+          <w:szCs w:val="28"/>
+        </w:rPr>
+        <w:t xml:space="preserve"> visible: True.</w:t>
       </w:r>
     </w:p>
     <w:p>
@@ -1296,8 +1252,124 @@
           <w:sz w:val="28"/>
           <w:szCs w:val="28"/>
         </w:rPr>
+        <w:t>In the first line enter id doctor</w:t>
+      </w:r>
+    </w:p>
+    <w:p>
+      <w:pPr>
+        <w:bidi w:val="0"/>
+        <w:rPr>
+          <w:rFonts w:asciiTheme="majorHAnsi" w:hAnsiTheme="majorHAnsi" w:cstheme="majorHAnsi"/>
+          <w:b/>
+          <w:bCs/>
+          <w:sz w:val="36"/>
+          <w:szCs w:val="36"/>
+        </w:rPr>
+      </w:pPr>
+      <w:r>
+        <w:rPr>
+          <w:rFonts w:asciiTheme="majorHAnsi" w:hAnsiTheme="majorHAnsi" w:cstheme="majorHAnsi"/>
+          <w:b/>
+          <w:bCs/>
+          <w:sz w:val="36"/>
+          <w:szCs w:val="36"/>
+        </w:rPr>
+        <w:t>Req001</w:t>
+      </w:r>
+      <w:r>
+        <w:rPr>
+          <w:rFonts w:asciiTheme="majorHAnsi" w:hAnsiTheme="majorHAnsi" w:cstheme="majorHAnsi"/>
+          <w:b/>
+          <w:bCs/>
+          <w:sz w:val="36"/>
+          <w:szCs w:val="36"/>
+        </w:rPr>
+        <w:t>1</w:t>
+      </w:r>
+      <w:r>
+        <w:rPr>
+          <w:rFonts w:asciiTheme="majorHAnsi" w:hAnsiTheme="majorHAnsi" w:cstheme="majorHAnsi"/>
+          <w:b/>
+          <w:bCs/>
+          <w:sz w:val="36"/>
+          <w:szCs w:val="36"/>
+        </w:rPr>
+        <w:t>:</w:t>
+      </w:r>
+    </w:p>
+    <w:p>
+      <w:pPr>
+        <w:jc w:val="right"/>
+        <w:rPr>
+          <w:sz w:val="28"/>
+          <w:szCs w:val="28"/>
+        </w:rPr>
+      </w:pPr>
+      <w:r>
+        <w:rPr>
+          <w:sz w:val="28"/>
+          <w:szCs w:val="28"/>
+        </w:rPr>
+        <w:t>Enter full name  of doctor</w:t>
+      </w:r>
+    </w:p>
+    <w:p>
+      <w:pPr>
+        <w:bidi w:val="0"/>
+        <w:rPr>
+          <w:rFonts w:asciiTheme="majorHAnsi" w:hAnsiTheme="majorHAnsi" w:cstheme="majorHAnsi"/>
+          <w:b/>
+          <w:bCs/>
+          <w:sz w:val="36"/>
+          <w:szCs w:val="36"/>
+        </w:rPr>
+      </w:pPr>
+      <w:r>
+        <w:rPr>
+          <w:rFonts w:asciiTheme="majorHAnsi" w:hAnsiTheme="majorHAnsi" w:cstheme="majorHAnsi"/>
+          <w:b/>
+          <w:bCs/>
+          <w:sz w:val="36"/>
+          <w:szCs w:val="36"/>
+        </w:rPr>
         <w:lastRenderedPageBreak/>
-        <w:t>In the first line enter id doctor</w:t>
+        <w:t>Req001</w:t>
+      </w:r>
+      <w:r>
+        <w:rPr>
+          <w:rFonts w:asciiTheme="majorHAnsi" w:hAnsiTheme="majorHAnsi" w:cstheme="majorHAnsi"/>
+          <w:b/>
+          <w:bCs/>
+          <w:sz w:val="36"/>
+          <w:szCs w:val="36"/>
+        </w:rPr>
+        <w:t>2</w:t>
+      </w:r>
+      <w:r>
+        <w:rPr>
+          <w:rFonts w:asciiTheme="majorHAnsi" w:hAnsiTheme="majorHAnsi" w:cstheme="majorHAnsi"/>
+          <w:b/>
+          <w:bCs/>
+          <w:sz w:val="36"/>
+          <w:szCs w:val="36"/>
+        </w:rPr>
+        <w:t>:</w:t>
+      </w:r>
+    </w:p>
+    <w:p>
+      <w:pPr>
+        <w:jc w:val="right"/>
+        <w:rPr>
+          <w:sz w:val="28"/>
+          <w:szCs w:val="28"/>
+        </w:rPr>
+      </w:pPr>
+      <w:r>
+        <w:rPr>
+          <w:sz w:val="28"/>
+          <w:szCs w:val="28"/>
+        </w:rPr>
+        <w:t>Enter field</w:t>
       </w:r>
     </w:p>
     <w:p>
@@ -1329,7 +1401,7 @@
           <w:sz w:val="36"/>
           <w:szCs w:val="36"/>
         </w:rPr>
-        <w:t>1</w:t>
+        <w:t>3</w:t>
       </w:r>
       <w:r>
         <w:rPr>
@@ -1348,138 +1420,6 @@
         <w:rPr>
           <w:sz w:val="28"/>
           <w:szCs w:val="28"/>
-        </w:rPr>
-      </w:pPr>
-      <w:r>
-        <w:rPr>
-          <w:sz w:val="28"/>
-          <w:szCs w:val="28"/>
-        </w:rPr>
-        <w:t xml:space="preserve">Enter full </w:t>
-      </w:r>
-      <w:proofErr w:type="gramStart"/>
-      <w:r>
-        <w:rPr>
-          <w:sz w:val="28"/>
-          <w:szCs w:val="28"/>
-        </w:rPr>
-        <w:t>name  of</w:t>
-      </w:r>
-      <w:proofErr w:type="gramEnd"/>
-      <w:r>
-        <w:rPr>
-          <w:sz w:val="28"/>
-          <w:szCs w:val="28"/>
-        </w:rPr>
-        <w:t xml:space="preserve"> doctor</w:t>
-      </w:r>
-    </w:p>
-    <w:p>
-      <w:pPr>
-        <w:bidi w:val="0"/>
-        <w:rPr>
-          <w:rFonts w:asciiTheme="majorHAnsi" w:hAnsiTheme="majorHAnsi" w:cstheme="majorHAnsi"/>
-          <w:b/>
-          <w:bCs/>
-          <w:sz w:val="36"/>
-          <w:szCs w:val="36"/>
-        </w:rPr>
-      </w:pPr>
-      <w:r>
-        <w:rPr>
-          <w:rFonts w:asciiTheme="majorHAnsi" w:hAnsiTheme="majorHAnsi" w:cstheme="majorHAnsi"/>
-          <w:b/>
-          <w:bCs/>
-          <w:sz w:val="36"/>
-          <w:szCs w:val="36"/>
-        </w:rPr>
-        <w:t>Req001</w:t>
-      </w:r>
-      <w:r>
-        <w:rPr>
-          <w:rFonts w:asciiTheme="majorHAnsi" w:hAnsiTheme="majorHAnsi" w:cstheme="majorHAnsi"/>
-          <w:b/>
-          <w:bCs/>
-          <w:sz w:val="36"/>
-          <w:szCs w:val="36"/>
-        </w:rPr>
-        <w:t>2</w:t>
-      </w:r>
-      <w:r>
-        <w:rPr>
-          <w:rFonts w:asciiTheme="majorHAnsi" w:hAnsiTheme="majorHAnsi" w:cstheme="majorHAnsi"/>
-          <w:b/>
-          <w:bCs/>
-          <w:sz w:val="36"/>
-          <w:szCs w:val="36"/>
-        </w:rPr>
-        <w:t>:</w:t>
-      </w:r>
-    </w:p>
-    <w:p>
-      <w:pPr>
-        <w:jc w:val="right"/>
-        <w:rPr>
-          <w:sz w:val="28"/>
-          <w:szCs w:val="28"/>
-        </w:rPr>
-      </w:pPr>
-      <w:r>
-        <w:rPr>
-          <w:sz w:val="28"/>
-          <w:szCs w:val="28"/>
-        </w:rPr>
-        <w:t>Enter field</w:t>
-      </w:r>
-    </w:p>
-    <w:p>
-      <w:pPr>
-        <w:bidi w:val="0"/>
-        <w:rPr>
-          <w:rFonts w:asciiTheme="majorHAnsi" w:hAnsiTheme="majorHAnsi" w:cstheme="majorHAnsi"/>
-          <w:b/>
-          <w:bCs/>
-          <w:sz w:val="36"/>
-          <w:szCs w:val="36"/>
-        </w:rPr>
-      </w:pPr>
-      <w:r>
-        <w:rPr>
-          <w:rFonts w:asciiTheme="majorHAnsi" w:hAnsiTheme="majorHAnsi" w:cstheme="majorHAnsi"/>
-          <w:b/>
-          <w:bCs/>
-          <w:sz w:val="36"/>
-          <w:szCs w:val="36"/>
-        </w:rPr>
-        <w:t>Req001</w:t>
-      </w:r>
-      <w:r>
-        <w:rPr>
-          <w:rFonts w:asciiTheme="majorHAnsi" w:hAnsiTheme="majorHAnsi" w:cstheme="majorHAnsi"/>
-          <w:b/>
-          <w:bCs/>
-          <w:sz w:val="36"/>
-          <w:szCs w:val="36"/>
-        </w:rPr>
-        <w:t>3</w:t>
-      </w:r>
-      <w:r>
-        <w:rPr>
-          <w:rFonts w:asciiTheme="majorHAnsi" w:hAnsiTheme="majorHAnsi" w:cstheme="majorHAnsi"/>
-          <w:b/>
-          <w:bCs/>
-          <w:sz w:val="36"/>
-          <w:szCs w:val="36"/>
-        </w:rPr>
-        <w:t>:</w:t>
-      </w:r>
-    </w:p>
-    <w:p>
-      <w:pPr>
-        <w:jc w:val="right"/>
-        <w:rPr>
-          <w:sz w:val="28"/>
-          <w:szCs w:val="28"/>
           <w:rtl/>
         </w:rPr>
       </w:pPr>
@@ -1488,23 +1428,7 @@
           <w:sz w:val="28"/>
           <w:szCs w:val="28"/>
         </w:rPr>
-        <w:t xml:space="preserve">Pressing "clear " to </w:t>
-      </w:r>
-      <w:proofErr w:type="gramStart"/>
-      <w:r>
-        <w:rPr>
-          <w:sz w:val="28"/>
-          <w:szCs w:val="28"/>
-        </w:rPr>
-        <w:t>clear  the</w:t>
-      </w:r>
-      <w:proofErr w:type="gramEnd"/>
-      <w:r>
-        <w:rPr>
-          <w:sz w:val="28"/>
-          <w:szCs w:val="28"/>
-        </w:rPr>
-        <w:t xml:space="preserve"> data</w:t>
+        <w:t>Pressing "clear " to clear  the data</w:t>
       </w:r>
     </w:p>
     <w:p>
@@ -1840,23 +1764,7 @@
           <w:sz w:val="28"/>
           <w:szCs w:val="28"/>
         </w:rPr>
-        <w:t xml:space="preserve"> - Textbox " Enter ID "", </w:t>
-      </w:r>
-      <w:proofErr w:type="gramStart"/>
-      <w:r>
-        <w:rPr>
-          <w:sz w:val="28"/>
-          <w:szCs w:val="28"/>
-        </w:rPr>
-        <w:t>enabled :True</w:t>
-      </w:r>
-      <w:proofErr w:type="gramEnd"/>
-      <w:r>
-        <w:rPr>
-          <w:sz w:val="28"/>
-          <w:szCs w:val="28"/>
-        </w:rPr>
-        <w:t>,  visible :true</w:t>
+        <w:t xml:space="preserve"> - Textbox " Enter ID "", enabled :True,  visible :true</w:t>
       </w:r>
     </w:p>
     <w:p>
@@ -1942,23 +1850,7 @@
           <w:sz w:val="28"/>
           <w:szCs w:val="28"/>
         </w:rPr>
-        <w:t xml:space="preserve"> - Textbox " Enter Full Name " ", </w:t>
-      </w:r>
-      <w:proofErr w:type="gramStart"/>
-      <w:r>
-        <w:rPr>
-          <w:sz w:val="28"/>
-          <w:szCs w:val="28"/>
-        </w:rPr>
-        <w:t>enabled :True</w:t>
-      </w:r>
-      <w:proofErr w:type="gramEnd"/>
-      <w:r>
-        <w:rPr>
-          <w:sz w:val="28"/>
-          <w:szCs w:val="28"/>
-        </w:rPr>
-        <w:t xml:space="preserve"> , visible: True.</w:t>
+        <w:t xml:space="preserve"> - Textbox " Enter Full Name " ", enabled :True , visible: True.</w:t>
       </w:r>
     </w:p>
     <w:p>
@@ -2044,23 +1936,7 @@
           <w:sz w:val="28"/>
           <w:szCs w:val="28"/>
         </w:rPr>
-        <w:t xml:space="preserve"> Textbox" Enter field " ", </w:t>
-      </w:r>
-      <w:proofErr w:type="gramStart"/>
-      <w:r>
-        <w:rPr>
-          <w:sz w:val="28"/>
-          <w:szCs w:val="28"/>
-        </w:rPr>
-        <w:t>enabled :True</w:t>
-      </w:r>
-      <w:proofErr w:type="gramEnd"/>
-      <w:r>
-        <w:rPr>
-          <w:sz w:val="28"/>
-          <w:szCs w:val="28"/>
-        </w:rPr>
-        <w:t>, visible: True.</w:t>
+        <w:t xml:space="preserve"> Textbox" Enter field " ", enabled :True, visible: True.</w:t>
       </w:r>
     </w:p>
     <w:p>
@@ -2135,7 +2011,6 @@
           <w:sz w:val="28"/>
           <w:szCs w:val="28"/>
         </w:rPr>
-        <w:lastRenderedPageBreak/>
         <w:t>Req00</w:t>
       </w:r>
       <w:r>
@@ -2212,6 +2087,7 @@
           <w:sz w:val="24"/>
           <w:szCs w:val="24"/>
         </w:rPr>
+        <w:lastRenderedPageBreak/>
         <w:drawing>
           <wp:inline distT="0" distB="0" distL="0" distR="0" wp14:anchorId="50594489" wp14:editId="45768401">
             <wp:extent cx="4064000" cy="2489200"/>
@@ -2395,23 +2271,7 @@
           <w:sz w:val="28"/>
           <w:szCs w:val="28"/>
         </w:rPr>
-        <w:t xml:space="preserve">Pressing "Delete " to </w:t>
-      </w:r>
-      <w:proofErr w:type="gramStart"/>
-      <w:r>
-        <w:rPr>
-          <w:sz w:val="28"/>
-          <w:szCs w:val="28"/>
-        </w:rPr>
-        <w:t>delete  the</w:t>
-      </w:r>
-      <w:proofErr w:type="gramEnd"/>
-      <w:r>
-        <w:rPr>
-          <w:sz w:val="28"/>
-          <w:szCs w:val="28"/>
-        </w:rPr>
-        <w:t xml:space="preserve"> doctor</w:t>
+        <w:t>Pressing "Delete " to delete  the doctor</w:t>
       </w:r>
     </w:p>
     <w:p>
@@ -2572,23 +2432,7 @@
           <w:sz w:val="28"/>
           <w:szCs w:val="28"/>
         </w:rPr>
-        <w:t xml:space="preserve"> - Textbox " Enter Id of doctor to delete "", </w:t>
-      </w:r>
-      <w:proofErr w:type="gramStart"/>
-      <w:r>
-        <w:rPr>
-          <w:sz w:val="28"/>
-          <w:szCs w:val="28"/>
-        </w:rPr>
-        <w:t>enabled :True</w:t>
-      </w:r>
-      <w:proofErr w:type="gramEnd"/>
-      <w:r>
-        <w:rPr>
-          <w:sz w:val="28"/>
-          <w:szCs w:val="28"/>
-        </w:rPr>
-        <w:t>,  visible :true</w:t>
+        <w:t xml:space="preserve"> - Textbox " Enter Id of doctor to delete "", enabled :True,  visible :true</w:t>
       </w:r>
     </w:p>
     <w:p>
@@ -3038,23 +2882,7 @@
           <w:sz w:val="28"/>
           <w:szCs w:val="28"/>
         </w:rPr>
-        <w:t xml:space="preserve">Pressing "Add " to </w:t>
-      </w:r>
-      <w:proofErr w:type="gramStart"/>
-      <w:r>
-        <w:rPr>
-          <w:sz w:val="28"/>
-          <w:szCs w:val="28"/>
-        </w:rPr>
-        <w:t>Add  the</w:t>
-      </w:r>
-      <w:proofErr w:type="gramEnd"/>
-      <w:r>
-        <w:rPr>
-          <w:sz w:val="28"/>
-          <w:szCs w:val="28"/>
-        </w:rPr>
-        <w:t xml:space="preserve"> </w:t>
+        <w:t xml:space="preserve">Pressing "Add " to Add  the </w:t>
       </w:r>
       <w:proofErr w:type="spellStart"/>
       <w:r>
@@ -3137,7 +2965,6 @@
         </w:rPr>
         <w:t xml:space="preserve"> " to </w:t>
       </w:r>
-      <w:proofErr w:type="gramStart"/>
       <w:r>
         <w:rPr>
           <w:sz w:val="28"/>
@@ -3150,15 +2977,7 @@
           <w:sz w:val="28"/>
           <w:szCs w:val="28"/>
         </w:rPr>
-        <w:t xml:space="preserve">  the</w:t>
-      </w:r>
-      <w:proofErr w:type="gramEnd"/>
-      <w:r>
-        <w:rPr>
-          <w:sz w:val="28"/>
-          <w:szCs w:val="28"/>
-        </w:rPr>
-        <w:t xml:space="preserve"> </w:t>
+        <w:t xml:space="preserve">  the </w:t>
       </w:r>
       <w:r>
         <w:rPr>
@@ -3407,7 +3226,6 @@
       <w:pPr>
         <w:jc w:val="right"/>
         <w:rPr>
-          <w:rFonts w:hint="cs"/>
           <w:sz w:val="28"/>
           <w:szCs w:val="28"/>
           <w:rtl/>
@@ -3425,7 +3243,6 @@
       <w:pPr>
         <w:jc w:val="right"/>
         <w:rPr>
-          <w:rFonts w:hint="cs"/>
           <w:sz w:val="24"/>
           <w:szCs w:val="24"/>
         </w:rPr>
@@ -3450,7 +3267,6 @@
       <w:pPr>
         <w:jc w:val="right"/>
         <w:rPr>
-          <w:rFonts w:hint="cs"/>
           <w:sz w:val="36"/>
           <w:szCs w:val="36"/>
           <w:rtl/>
@@ -3517,7 +3333,6 @@
       <w:pPr>
         <w:jc w:val="right"/>
         <w:rPr>
-          <w:rFonts w:hint="cs"/>
           <w:sz w:val="28"/>
           <w:szCs w:val="28"/>
           <w:rtl/>
@@ -3599,23 +3414,7 @@
           <w:sz w:val="28"/>
           <w:szCs w:val="28"/>
         </w:rPr>
-        <w:t xml:space="preserve"> - Textbox " Full name "", </w:t>
-      </w:r>
-      <w:proofErr w:type="gramStart"/>
-      <w:r>
-        <w:rPr>
-          <w:sz w:val="28"/>
-          <w:szCs w:val="28"/>
-        </w:rPr>
-        <w:t>enabled :True</w:t>
-      </w:r>
-      <w:proofErr w:type="gramEnd"/>
-      <w:r>
-        <w:rPr>
-          <w:sz w:val="28"/>
-          <w:szCs w:val="28"/>
-        </w:rPr>
-        <w:t>,  visible :true</w:t>
+        <w:t xml:space="preserve"> - Textbox " Full name "", enabled :True,  visible :true</w:t>
       </w:r>
     </w:p>
     <w:p>
@@ -3729,23 +3528,7 @@
           <w:sz w:val="28"/>
           <w:szCs w:val="28"/>
         </w:rPr>
-        <w:t xml:space="preserve">" ", </w:t>
-      </w:r>
-      <w:proofErr w:type="gramStart"/>
-      <w:r>
-        <w:rPr>
-          <w:sz w:val="28"/>
-          <w:szCs w:val="28"/>
-        </w:rPr>
-        <w:t>enabled :True</w:t>
-      </w:r>
-      <w:proofErr w:type="gramEnd"/>
-      <w:r>
-        <w:rPr>
-          <w:sz w:val="28"/>
-          <w:szCs w:val="28"/>
-        </w:rPr>
-        <w:t xml:space="preserve"> , visible: True.</w:t>
+        <w:t>" ", enabled :True , visible: True.</w:t>
       </w:r>
     </w:p>
     <w:p>
@@ -3859,23 +3642,7 @@
           <w:sz w:val="28"/>
           <w:szCs w:val="28"/>
         </w:rPr>
-        <w:t xml:space="preserve"> " ", </w:t>
-      </w:r>
-      <w:proofErr w:type="gramStart"/>
-      <w:r>
-        <w:rPr>
-          <w:sz w:val="28"/>
-          <w:szCs w:val="28"/>
-        </w:rPr>
-        <w:t>enabled :True</w:t>
-      </w:r>
-      <w:proofErr w:type="gramEnd"/>
-      <w:r>
-        <w:rPr>
-          <w:sz w:val="28"/>
-          <w:szCs w:val="28"/>
-        </w:rPr>
-        <w:t>, visible: True.</w:t>
+        <w:t xml:space="preserve"> " ", enabled :True, visible: True.</w:t>
       </w:r>
     </w:p>
     <w:p>
@@ -4043,7 +3810,6 @@
       <w:pPr>
         <w:jc w:val="right"/>
         <w:rPr>
-          <w:rFonts w:hint="cs"/>
           <w:rtl/>
         </w:rPr>
       </w:pPr>
@@ -4094,7 +3860,6 @@
       <w:pPr>
         <w:jc w:val="right"/>
         <w:rPr>
-          <w:rFonts w:hint="cs"/>
           <w:sz w:val="28"/>
           <w:szCs w:val="28"/>
           <w:rtl/>
@@ -4154,7 +3919,6 @@
       <w:pPr>
         <w:jc w:val="right"/>
         <w:rPr>
-          <w:rFonts w:hint="cs"/>
           <w:sz w:val="28"/>
           <w:szCs w:val="28"/>
           <w:rtl/>
@@ -4232,7 +3996,6 @@
       <w:pPr>
         <w:jc w:val="right"/>
         <w:rPr>
-          <w:rFonts w:hint="cs"/>
           <w:sz w:val="24"/>
           <w:szCs w:val="24"/>
         </w:rPr>
@@ -4242,7 +4005,6 @@
       <w:pPr>
         <w:jc w:val="right"/>
         <w:rPr>
-          <w:rFonts w:hint="cs"/>
           <w:sz w:val="36"/>
           <w:szCs w:val="36"/>
           <w:rtl/>
@@ -4428,23 +4190,7 @@
           <w:sz w:val="28"/>
           <w:szCs w:val="28"/>
         </w:rPr>
-        <w:t xml:space="preserve">"", </w:t>
-      </w:r>
-      <w:proofErr w:type="gramStart"/>
-      <w:r>
-        <w:rPr>
-          <w:sz w:val="28"/>
-          <w:szCs w:val="28"/>
-        </w:rPr>
-        <w:t>enabled :True</w:t>
-      </w:r>
-      <w:proofErr w:type="gramEnd"/>
-      <w:r>
-        <w:rPr>
-          <w:sz w:val="28"/>
-          <w:szCs w:val="28"/>
-        </w:rPr>
-        <w:t>,  visible :true</w:t>
+        <w:t>"", enabled :True,  visible :true</w:t>
       </w:r>
     </w:p>
     <w:p>
@@ -4549,23 +4295,7 @@
           <w:sz w:val="28"/>
           <w:szCs w:val="28"/>
         </w:rPr>
-        <w:t xml:space="preserve"> - Textbox " Enter New username " ", </w:t>
-      </w:r>
-      <w:proofErr w:type="gramStart"/>
-      <w:r>
-        <w:rPr>
-          <w:sz w:val="28"/>
-          <w:szCs w:val="28"/>
-        </w:rPr>
-        <w:t>enabled :True</w:t>
-      </w:r>
-      <w:proofErr w:type="gramEnd"/>
-      <w:r>
-        <w:rPr>
-          <w:sz w:val="28"/>
-          <w:szCs w:val="28"/>
-        </w:rPr>
-        <w:t xml:space="preserve"> , visible: True.</w:t>
+        <w:t xml:space="preserve"> - Textbox " Enter New username " ", enabled :True , visible: True.</w:t>
       </w:r>
     </w:p>
     <w:p>
@@ -4658,7 +4388,6 @@
       <w:pPr>
         <w:jc w:val="right"/>
         <w:rPr>
-          <w:rFonts w:hint="cs"/>
           <w:sz w:val="24"/>
           <w:szCs w:val="24"/>
           <w:rtl/>
@@ -4766,7 +4495,6 @@
       <w:pPr>
         <w:jc w:val="right"/>
         <w:rPr>
-          <w:rFonts w:hint="cs"/>
           <w:sz w:val="28"/>
           <w:szCs w:val="28"/>
           <w:rtl/>
@@ -4826,7 +4554,6 @@
       <w:pPr>
         <w:jc w:val="right"/>
         <w:rPr>
-          <w:rFonts w:hint="cs"/>
           <w:sz w:val="28"/>
           <w:szCs w:val="28"/>
           <w:rtl/>
@@ -4904,7 +4631,6 @@
       <w:pPr>
         <w:jc w:val="right"/>
         <w:rPr>
-          <w:rFonts w:hint="cs"/>
           <w:sz w:val="24"/>
           <w:szCs w:val="24"/>
         </w:rPr>
@@ -4914,7 +4640,6 @@
       <w:pPr>
         <w:jc w:val="right"/>
         <w:rPr>
-          <w:rFonts w:hint="cs"/>
           <w:sz w:val="36"/>
           <w:szCs w:val="36"/>
           <w:rtl/>
@@ -5055,23 +4780,7 @@
           <w:sz w:val="28"/>
           <w:szCs w:val="28"/>
         </w:rPr>
-        <w:t xml:space="preserve"> - Textbox " Enter Receptionist username "", </w:t>
-      </w:r>
-      <w:proofErr w:type="gramStart"/>
-      <w:r>
-        <w:rPr>
-          <w:sz w:val="28"/>
-          <w:szCs w:val="28"/>
-        </w:rPr>
-        <w:t>enabled :True</w:t>
-      </w:r>
-      <w:proofErr w:type="gramEnd"/>
-      <w:r>
-        <w:rPr>
-          <w:sz w:val="28"/>
-          <w:szCs w:val="28"/>
-        </w:rPr>
-        <w:t>,  visible :true</w:t>
+        <w:t xml:space="preserve"> - Textbox " Enter Receptionist username "", enabled :True,  visible :true</w:t>
       </w:r>
     </w:p>
     <w:p>
@@ -5157,23 +4866,7 @@
           <w:sz w:val="28"/>
           <w:szCs w:val="28"/>
         </w:rPr>
-        <w:t xml:space="preserve"> - Textbox " Enter New Password " ", </w:t>
-      </w:r>
-      <w:proofErr w:type="gramStart"/>
-      <w:r>
-        <w:rPr>
-          <w:sz w:val="28"/>
-          <w:szCs w:val="28"/>
-        </w:rPr>
-        <w:t>enabled :True</w:t>
-      </w:r>
-      <w:proofErr w:type="gramEnd"/>
-      <w:r>
-        <w:rPr>
-          <w:sz w:val="28"/>
-          <w:szCs w:val="28"/>
-        </w:rPr>
-        <w:t xml:space="preserve"> , visible: True.</w:t>
+        <w:t xml:space="preserve"> - Textbox " Enter New Password " ", enabled :True , visible: True.</w:t>
       </w:r>
     </w:p>
     <w:p>
@@ -5243,7 +4936,6 @@
       <w:pPr>
         <w:jc w:val="right"/>
         <w:rPr>
-          <w:rFonts w:hint="cs"/>
           <w:rtl/>
         </w:rPr>
       </w:pPr>
@@ -5347,7 +5039,6 @@
       <w:pPr>
         <w:jc w:val="right"/>
         <w:rPr>
-          <w:rFonts w:hint="cs"/>
           <w:sz w:val="28"/>
           <w:szCs w:val="28"/>
           <w:rtl/>
@@ -5425,7 +5116,6 @@
       <w:pPr>
         <w:jc w:val="right"/>
         <w:rPr>
-          <w:rFonts w:hint="cs"/>
           <w:sz w:val="24"/>
           <w:szCs w:val="24"/>
           <w:rtl/>
@@ -5436,7 +5126,6 @@
       <w:pPr>
         <w:jc w:val="right"/>
         <w:rPr>
-          <w:rFonts w:hint="cs"/>
           <w:sz w:val="32"/>
           <w:szCs w:val="32"/>
           <w:rtl/>
@@ -5623,23 +5312,7 @@
           <w:sz w:val="28"/>
           <w:szCs w:val="28"/>
         </w:rPr>
-        <w:t xml:space="preserve">"", </w:t>
-      </w:r>
-      <w:proofErr w:type="gramStart"/>
-      <w:r>
-        <w:rPr>
-          <w:sz w:val="28"/>
-          <w:szCs w:val="28"/>
-        </w:rPr>
-        <w:t>enabled :True</w:t>
-      </w:r>
-      <w:proofErr w:type="gramEnd"/>
-      <w:r>
-        <w:rPr>
-          <w:sz w:val="28"/>
-          <w:szCs w:val="28"/>
-        </w:rPr>
-        <w:t>,  visible :true</w:t>
+        <w:t>"", enabled :True,  visible :true</w:t>
       </w:r>
     </w:p>
     <w:p>
@@ -5685,653 +5358,11 @@
         <w:t xml:space="preserve"> - Button "Apply change" enabled: True.</w:t>
       </w:r>
     </w:p>
-    <w:p>
-      <w:pPr>
-        <w:jc w:val="right"/>
-        <w:rPr>
-          <w:rFonts w:hint="cs"/>
-          <w:rtl/>
-        </w:rPr>
-      </w:pPr>
-      <w:r>
-        <w:rPr>
-          <w:noProof/>
-        </w:rPr>
-        <w:drawing>
-          <wp:inline distT="0" distB="0" distL="0" distR="0" wp14:anchorId="59376199" wp14:editId="75CC07D3">
-            <wp:extent cx="5270500" cy="3790950"/>
-            <wp:effectExtent l="0" t="0" r="0" b="0"/>
-            <wp:docPr id="9" name="صورة 9"/>
-            <wp:cNvGraphicFramePr>
-              <a:graphicFrameLocks xmlns:a="http://schemas.openxmlformats.org/drawingml/2006/main" noChangeAspect="1"/>
-            </wp:cNvGraphicFramePr>
-            <a:graphic xmlns:a="http://schemas.openxmlformats.org/drawingml/2006/main">
-              <a:graphicData uri="http://schemas.openxmlformats.org/drawingml/2006/picture">
-                <pic:pic xmlns:pic="http://schemas.openxmlformats.org/drawingml/2006/picture">
-                  <pic:nvPicPr>
-                    <pic:cNvPr id="0" name="Picture 7"/>
-                    <pic:cNvPicPr>
-                      <a:picLocks noChangeAspect="1" noChangeArrowheads="1"/>
-                    </pic:cNvPicPr>
-                  </pic:nvPicPr>
-                  <pic:blipFill>
-                    <a:blip r:embed="rId12">
-                      <a:extLst>
-                        <a:ext uri="{28A0092B-C50C-407E-A947-70E740481C1C}">
-                          <a14:useLocalDpi xmlns:a14="http://schemas.microsoft.com/office/drawing/2010/main" val="0"/>
-                        </a:ext>
-                      </a:extLst>
-                    </a:blip>
-                    <a:srcRect/>
-                    <a:stretch>
-                      <a:fillRect/>
-                    </a:stretch>
-                  </pic:blipFill>
-                  <pic:spPr bwMode="auto">
-                    <a:xfrm>
-                      <a:off x="0" y="0"/>
-                      <a:ext cx="5270500" cy="3790950"/>
-                    </a:xfrm>
-                    <a:prstGeom prst="rect">
-                      <a:avLst/>
-                    </a:prstGeom>
-                    <a:noFill/>
-                    <a:ln>
-                      <a:noFill/>
-                    </a:ln>
-                  </pic:spPr>
-                </pic:pic>
-              </a:graphicData>
-            </a:graphic>
-          </wp:inline>
-        </w:drawing>
-      </w:r>
-    </w:p>
-    <w:p>
-      <w:pPr>
-        <w:bidi w:val="0"/>
-        <w:rPr>
-          <w:rFonts w:asciiTheme="majorHAnsi" w:hAnsiTheme="majorHAnsi" w:cstheme="majorHAnsi"/>
-          <w:b/>
-          <w:bCs/>
-          <w:sz w:val="36"/>
-          <w:szCs w:val="36"/>
-        </w:rPr>
-      </w:pPr>
-      <w:r>
-        <w:rPr>
-          <w:rFonts w:asciiTheme="majorHAnsi" w:hAnsiTheme="majorHAnsi" w:cstheme="majorHAnsi"/>
-          <w:b/>
-          <w:bCs/>
-          <w:sz w:val="36"/>
-          <w:szCs w:val="36"/>
-        </w:rPr>
-        <w:t>Req00</w:t>
-      </w:r>
-      <w:r>
-        <w:rPr>
-          <w:rFonts w:asciiTheme="majorHAnsi" w:hAnsiTheme="majorHAnsi" w:cstheme="majorHAnsi"/>
-          <w:b/>
-          <w:bCs/>
-          <w:sz w:val="36"/>
-          <w:szCs w:val="36"/>
-        </w:rPr>
-        <w:t>43</w:t>
-      </w:r>
-      <w:r>
-        <w:rPr>
-          <w:rFonts w:asciiTheme="majorHAnsi" w:hAnsiTheme="majorHAnsi" w:cstheme="majorHAnsi"/>
-          <w:b/>
-          <w:bCs/>
-          <w:sz w:val="36"/>
-          <w:szCs w:val="36"/>
-        </w:rPr>
-        <w:t>:</w:t>
-      </w:r>
-    </w:p>
-    <w:p>
-      <w:pPr>
-        <w:jc w:val="right"/>
-        <w:rPr>
-          <w:rFonts w:hint="cs"/>
-          <w:sz w:val="28"/>
-          <w:szCs w:val="28"/>
-          <w:rtl/>
-        </w:rPr>
-      </w:pPr>
-      <w:r>
-        <w:rPr>
-          <w:sz w:val="28"/>
-          <w:szCs w:val="28"/>
-        </w:rPr>
-        <w:t xml:space="preserve">Show Sign in </w:t>
-      </w:r>
-    </w:p>
-    <w:p>
-      <w:pPr>
-        <w:bidi w:val="0"/>
-        <w:rPr>
-          <w:rFonts w:asciiTheme="majorHAnsi" w:hAnsiTheme="majorHAnsi" w:cstheme="majorHAnsi"/>
-          <w:b/>
-          <w:bCs/>
-          <w:sz w:val="36"/>
-          <w:szCs w:val="36"/>
-        </w:rPr>
-      </w:pPr>
-      <w:r>
-        <w:rPr>
-          <w:rFonts w:asciiTheme="majorHAnsi" w:hAnsiTheme="majorHAnsi" w:cstheme="majorHAnsi"/>
-          <w:b/>
-          <w:bCs/>
-          <w:sz w:val="36"/>
-          <w:szCs w:val="36"/>
-        </w:rPr>
-        <w:t>Req00</w:t>
-      </w:r>
-      <w:r>
-        <w:rPr>
-          <w:rFonts w:asciiTheme="majorHAnsi" w:hAnsiTheme="majorHAnsi" w:cstheme="majorHAnsi"/>
-          <w:b/>
-          <w:bCs/>
-          <w:sz w:val="36"/>
-          <w:szCs w:val="36"/>
-        </w:rPr>
-        <w:t>44</w:t>
-      </w:r>
-      <w:r>
-        <w:rPr>
-          <w:rFonts w:asciiTheme="majorHAnsi" w:hAnsiTheme="majorHAnsi" w:cstheme="majorHAnsi"/>
-          <w:b/>
-          <w:bCs/>
-          <w:sz w:val="36"/>
-          <w:szCs w:val="36"/>
-        </w:rPr>
-        <w:t>:</w:t>
-      </w:r>
-    </w:p>
-    <w:p>
-      <w:pPr>
-        <w:jc w:val="right"/>
-        <w:rPr>
-          <w:rFonts w:hint="cs"/>
-          <w:sz w:val="28"/>
-          <w:szCs w:val="28"/>
-          <w:rtl/>
-        </w:rPr>
-      </w:pPr>
-      <w:r>
-        <w:rPr>
-          <w:sz w:val="28"/>
-          <w:szCs w:val="28"/>
-        </w:rPr>
-        <w:t>On the first line Enter username</w:t>
-      </w:r>
-    </w:p>
-    <w:p>
-      <w:pPr>
-        <w:bidi w:val="0"/>
-        <w:rPr>
-          <w:rFonts w:asciiTheme="majorHAnsi" w:hAnsiTheme="majorHAnsi" w:cstheme="majorHAnsi"/>
-          <w:b/>
-          <w:bCs/>
-          <w:sz w:val="36"/>
-          <w:szCs w:val="36"/>
-        </w:rPr>
-      </w:pPr>
-      <w:r>
-        <w:rPr>
-          <w:rFonts w:asciiTheme="majorHAnsi" w:hAnsiTheme="majorHAnsi" w:cstheme="majorHAnsi"/>
-          <w:b/>
-          <w:bCs/>
-          <w:sz w:val="36"/>
-          <w:szCs w:val="36"/>
-        </w:rPr>
-        <w:t>Req00</w:t>
-      </w:r>
-      <w:r>
-        <w:rPr>
-          <w:rFonts w:asciiTheme="majorHAnsi" w:hAnsiTheme="majorHAnsi" w:cstheme="majorHAnsi"/>
-          <w:b/>
-          <w:bCs/>
-          <w:sz w:val="36"/>
-          <w:szCs w:val="36"/>
-        </w:rPr>
-        <w:t>45</w:t>
-      </w:r>
-      <w:r>
-        <w:rPr>
-          <w:rFonts w:asciiTheme="majorHAnsi" w:hAnsiTheme="majorHAnsi" w:cstheme="majorHAnsi"/>
-          <w:b/>
-          <w:bCs/>
-          <w:sz w:val="36"/>
-          <w:szCs w:val="36"/>
-        </w:rPr>
-        <w:t>:</w:t>
-      </w:r>
-    </w:p>
-    <w:p>
-      <w:pPr>
-        <w:jc w:val="right"/>
-        <w:rPr>
-          <w:rFonts w:hint="cs"/>
-          <w:sz w:val="28"/>
-          <w:szCs w:val="28"/>
-          <w:rtl/>
-        </w:rPr>
-      </w:pPr>
-      <w:r>
-        <w:rPr>
-          <w:sz w:val="28"/>
-          <w:szCs w:val="28"/>
-        </w:rPr>
-        <w:t>On the second line Enter Password</w:t>
-      </w:r>
-    </w:p>
-    <w:p>
-      <w:pPr>
-        <w:bidi w:val="0"/>
-        <w:rPr>
-          <w:rFonts w:asciiTheme="majorHAnsi" w:hAnsiTheme="majorHAnsi" w:cstheme="majorHAnsi"/>
-          <w:b/>
-          <w:bCs/>
-          <w:sz w:val="36"/>
-          <w:szCs w:val="36"/>
-        </w:rPr>
-      </w:pPr>
-      <w:r>
-        <w:rPr>
-          <w:rFonts w:asciiTheme="majorHAnsi" w:hAnsiTheme="majorHAnsi" w:cstheme="majorHAnsi"/>
-          <w:b/>
-          <w:bCs/>
-          <w:sz w:val="36"/>
-          <w:szCs w:val="36"/>
-        </w:rPr>
-        <w:t>Req00</w:t>
-      </w:r>
-      <w:r>
-        <w:rPr>
-          <w:rFonts w:asciiTheme="majorHAnsi" w:hAnsiTheme="majorHAnsi" w:cstheme="majorHAnsi"/>
-          <w:b/>
-          <w:bCs/>
-          <w:sz w:val="36"/>
-          <w:szCs w:val="36"/>
-        </w:rPr>
-        <w:t>46</w:t>
-      </w:r>
-      <w:r>
-        <w:rPr>
-          <w:rFonts w:asciiTheme="majorHAnsi" w:hAnsiTheme="majorHAnsi" w:cstheme="majorHAnsi"/>
-          <w:b/>
-          <w:bCs/>
-          <w:sz w:val="36"/>
-          <w:szCs w:val="36"/>
-        </w:rPr>
-        <w:t>:</w:t>
-      </w:r>
-    </w:p>
-    <w:p>
-      <w:pPr>
-        <w:jc w:val="right"/>
-        <w:rPr>
-          <w:sz w:val="28"/>
-          <w:szCs w:val="28"/>
-        </w:rPr>
-      </w:pPr>
-      <w:r>
-        <w:rPr>
-          <w:sz w:val="28"/>
-          <w:szCs w:val="28"/>
-        </w:rPr>
-        <w:t xml:space="preserve">Pressing "sign in" to join in the </w:t>
-      </w:r>
-      <w:r>
-        <w:rPr>
-          <w:sz w:val="28"/>
-          <w:szCs w:val="28"/>
-        </w:rPr>
-        <w:t>application</w:t>
-      </w:r>
-    </w:p>
-    <w:p>
-      <w:pPr>
-        <w:jc w:val="right"/>
-        <w:rPr>
-          <w:rFonts w:hint="cs"/>
-          <w:sz w:val="24"/>
-          <w:szCs w:val="24"/>
-          <w:rtl/>
-        </w:rPr>
-      </w:pPr>
-    </w:p>
-    <w:p>
-      <w:pPr>
-        <w:jc w:val="right"/>
-        <w:rPr>
-          <w:sz w:val="36"/>
-          <w:szCs w:val="36"/>
-        </w:rPr>
-      </w:pPr>
-      <w:r>
-        <w:rPr>
-          <w:sz w:val="36"/>
-          <w:szCs w:val="36"/>
-        </w:rPr>
-        <w:lastRenderedPageBreak/>
-        <w:t>Login – Graphical Interface</w:t>
-      </w:r>
-    </w:p>
-    <w:p>
-      <w:pPr>
-        <w:bidi w:val="0"/>
-        <w:rPr>
-          <w:rFonts w:asciiTheme="majorHAnsi" w:hAnsiTheme="majorHAnsi" w:cstheme="majorHAnsi"/>
-          <w:b/>
-          <w:bCs/>
-          <w:sz w:val="36"/>
-          <w:szCs w:val="36"/>
-        </w:rPr>
-      </w:pPr>
-      <w:r>
-        <w:rPr>
-          <w:rFonts w:asciiTheme="majorHAnsi" w:hAnsiTheme="majorHAnsi" w:cstheme="majorHAnsi"/>
-          <w:b/>
-          <w:bCs/>
-          <w:sz w:val="36"/>
-          <w:szCs w:val="36"/>
-        </w:rPr>
-        <w:t>Req00</w:t>
-      </w:r>
-      <w:r>
-        <w:rPr>
-          <w:rFonts w:asciiTheme="majorHAnsi" w:hAnsiTheme="majorHAnsi" w:cstheme="majorHAnsi"/>
-          <w:b/>
-          <w:bCs/>
-          <w:sz w:val="36"/>
-          <w:szCs w:val="36"/>
-        </w:rPr>
-        <w:t>47</w:t>
-      </w:r>
-      <w:r>
-        <w:rPr>
-          <w:rFonts w:asciiTheme="majorHAnsi" w:hAnsiTheme="majorHAnsi" w:cstheme="majorHAnsi"/>
-          <w:b/>
-          <w:bCs/>
-          <w:sz w:val="36"/>
-          <w:szCs w:val="36"/>
-        </w:rPr>
-        <w:t>:</w:t>
-      </w:r>
-    </w:p>
-    <w:p>
-      <w:pPr>
-        <w:jc w:val="right"/>
-        <w:rPr>
-          <w:sz w:val="28"/>
-          <w:szCs w:val="28"/>
-        </w:rPr>
-      </w:pPr>
-      <w:r>
-        <w:rPr>
-          <w:b/>
-          <w:bCs/>
-          <w:sz w:val="28"/>
-          <w:szCs w:val="28"/>
-        </w:rPr>
-        <w:t>Req00</w:t>
-      </w:r>
-      <w:r>
-        <w:rPr>
-          <w:b/>
-          <w:bCs/>
-          <w:sz w:val="28"/>
-          <w:szCs w:val="28"/>
-        </w:rPr>
-        <w:t>47</w:t>
-      </w:r>
-      <w:r>
-        <w:rPr>
-          <w:b/>
-          <w:bCs/>
-          <w:sz w:val="28"/>
-          <w:szCs w:val="28"/>
-        </w:rPr>
-        <w:t>a</w:t>
-      </w:r>
-      <w:r>
-        <w:rPr>
-          <w:sz w:val="28"/>
-          <w:szCs w:val="28"/>
-        </w:rPr>
-        <w:t xml:space="preserve"> - Label " Username" visible: True.</w:t>
-      </w:r>
-    </w:p>
-    <w:p>
-      <w:pPr>
-        <w:jc w:val="right"/>
-        <w:rPr>
-          <w:sz w:val="28"/>
-          <w:szCs w:val="28"/>
-        </w:rPr>
-      </w:pPr>
-      <w:r>
-        <w:rPr>
-          <w:b/>
-          <w:bCs/>
-          <w:sz w:val="28"/>
-          <w:szCs w:val="28"/>
-        </w:rPr>
-        <w:t>Req00</w:t>
-      </w:r>
-      <w:r>
-        <w:rPr>
-          <w:b/>
-          <w:bCs/>
-          <w:sz w:val="28"/>
-          <w:szCs w:val="28"/>
-        </w:rPr>
-        <w:t>47c</w:t>
-      </w:r>
-      <w:r>
-        <w:rPr>
-          <w:sz w:val="28"/>
-          <w:szCs w:val="28"/>
-        </w:rPr>
-        <w:t xml:space="preserve"> - Textbox " Username "", </w:t>
-      </w:r>
-      <w:proofErr w:type="gramStart"/>
-      <w:r>
-        <w:rPr>
-          <w:sz w:val="28"/>
-          <w:szCs w:val="28"/>
-        </w:rPr>
-        <w:t>enabled :True</w:t>
-      </w:r>
-      <w:proofErr w:type="gramEnd"/>
-      <w:r>
-        <w:rPr>
-          <w:sz w:val="28"/>
-          <w:szCs w:val="28"/>
-        </w:rPr>
-        <w:t>,  visible :true</w:t>
-      </w:r>
-    </w:p>
-    <w:p>
-      <w:pPr>
-        <w:jc w:val="right"/>
-        <w:rPr>
-          <w:sz w:val="28"/>
-          <w:szCs w:val="28"/>
-        </w:rPr>
-      </w:pPr>
-      <w:r>
-        <w:rPr>
-          <w:b/>
-          <w:bCs/>
-          <w:sz w:val="28"/>
-          <w:szCs w:val="28"/>
-        </w:rPr>
-        <w:t>Req00</w:t>
-      </w:r>
-      <w:r>
-        <w:rPr>
-          <w:b/>
-          <w:bCs/>
-          <w:sz w:val="28"/>
-          <w:szCs w:val="28"/>
-        </w:rPr>
-        <w:t>47d</w:t>
-      </w:r>
-      <w:r>
-        <w:rPr>
-          <w:sz w:val="28"/>
-          <w:szCs w:val="28"/>
-        </w:rPr>
-        <w:t xml:space="preserve"> - Label " password" visible: True.</w:t>
-      </w:r>
-    </w:p>
-    <w:p>
-      <w:pPr>
-        <w:jc w:val="right"/>
-        <w:rPr>
-          <w:sz w:val="28"/>
-          <w:szCs w:val="28"/>
-          <w:rtl/>
-        </w:rPr>
-      </w:pPr>
-      <w:r>
-        <w:rPr>
-          <w:b/>
-          <w:bCs/>
-          <w:sz w:val="28"/>
-          <w:szCs w:val="28"/>
-        </w:rPr>
-        <w:t>Req00</w:t>
-      </w:r>
-      <w:r>
-        <w:rPr>
-          <w:b/>
-          <w:bCs/>
-          <w:sz w:val="28"/>
-          <w:szCs w:val="28"/>
-        </w:rPr>
-        <w:t>47e</w:t>
-      </w:r>
-      <w:r>
-        <w:rPr>
-          <w:sz w:val="28"/>
-          <w:szCs w:val="28"/>
-        </w:rPr>
-        <w:t xml:space="preserve"> - Textbox " password "", </w:t>
-      </w:r>
-      <w:proofErr w:type="gramStart"/>
-      <w:r>
-        <w:rPr>
-          <w:sz w:val="28"/>
-          <w:szCs w:val="28"/>
-        </w:rPr>
-        <w:t>enabled :True</w:t>
-      </w:r>
-      <w:proofErr w:type="gramEnd"/>
-      <w:r>
-        <w:rPr>
-          <w:sz w:val="28"/>
-          <w:szCs w:val="28"/>
-        </w:rPr>
-        <w:t>,  visible :true</w:t>
-      </w:r>
-    </w:p>
-    <w:p>
-      <w:pPr>
-        <w:jc w:val="right"/>
-        <w:rPr>
-          <w:sz w:val="28"/>
-          <w:szCs w:val="28"/>
-          <w:rtl/>
-        </w:rPr>
-      </w:pPr>
-      <w:r>
-        <w:rPr>
-          <w:b/>
-          <w:bCs/>
-          <w:sz w:val="28"/>
-          <w:szCs w:val="28"/>
-        </w:rPr>
-        <w:t>Req00</w:t>
-      </w:r>
-      <w:r>
-        <w:rPr>
-          <w:b/>
-          <w:bCs/>
-          <w:sz w:val="28"/>
-          <w:szCs w:val="28"/>
-        </w:rPr>
-        <w:t>47</w:t>
-      </w:r>
-      <w:r>
-        <w:rPr>
-          <w:b/>
-          <w:bCs/>
-          <w:sz w:val="28"/>
-          <w:szCs w:val="28"/>
-        </w:rPr>
-        <w:t>f</w:t>
-      </w:r>
-      <w:r>
-        <w:rPr>
-          <w:sz w:val="28"/>
-          <w:szCs w:val="28"/>
-        </w:rPr>
-        <w:t xml:space="preserve"> - Button "Sing in" enabled: True</w:t>
-      </w:r>
-    </w:p>
-    <w:p>
-      <w:pPr>
-        <w:jc w:val="right"/>
-        <w:rPr>
-          <w:sz w:val="28"/>
-          <w:szCs w:val="28"/>
-        </w:rPr>
-      </w:pPr>
-      <w:r>
-        <w:rPr>
-          <w:b/>
-          <w:bCs/>
-          <w:sz w:val="28"/>
-          <w:szCs w:val="28"/>
-        </w:rPr>
-        <w:t>Req00</w:t>
-      </w:r>
-      <w:r>
-        <w:rPr>
-          <w:b/>
-          <w:bCs/>
-          <w:sz w:val="28"/>
-          <w:szCs w:val="28"/>
-        </w:rPr>
-        <w:t>47</w:t>
-      </w:r>
-      <w:r>
-        <w:rPr>
-          <w:b/>
-          <w:bCs/>
-          <w:sz w:val="28"/>
-          <w:szCs w:val="28"/>
-        </w:rPr>
-        <w:t>g</w:t>
-      </w:r>
-      <w:r>
-        <w:rPr>
-          <w:sz w:val="28"/>
-          <w:szCs w:val="28"/>
-        </w:rPr>
-        <w:t xml:space="preserve"> - Button "clear" enabled: True.</w:t>
-      </w:r>
-    </w:p>
-    <w:p>
-      <w:pPr>
-        <w:jc w:val="right"/>
-        <w:rPr>
-          <w:rFonts w:hint="cs"/>
+    <w:bookmarkEnd w:id="1"/>
+    <w:p>
+      <w:pPr>
+        <w:jc w:val="right"/>
+        <w:rPr>
           <w:rtl/>
         </w:rPr>
       </w:pPr>
@@ -6878,20 +5909,20 @@
     <w:lsdException w:name="Unresolved Mention" w:semiHidden="1" w:unhideWhenUsed="1"/>
     <w:lsdException w:name="Smart Link" w:semiHidden="1" w:unhideWhenUsed="1"/>
   </w:latentStyles>
-  <w:style w:type="paragraph" w:default="1" w:styleId="a">
+  <w:style w:type="paragraph" w:default="1" w:styleId="Normal">
     <w:name w:val="Normal"/>
     <w:qFormat/>
     <w:pPr>
       <w:bidi/>
     </w:pPr>
   </w:style>
-  <w:style w:type="character" w:default="1" w:styleId="a0">
+  <w:style w:type="character" w:default="1" w:styleId="DefaultParagraphFont">
     <w:name w:val="Default Paragraph Font"/>
     <w:uiPriority w:val="1"/>
     <w:semiHidden/>
     <w:unhideWhenUsed/>
   </w:style>
-  <w:style w:type="table" w:default="1" w:styleId="a1">
+  <w:style w:type="table" w:default="1" w:styleId="TableNormal">
     <w:name w:val="Normal Table"/>
     <w:uiPriority w:val="99"/>
     <w:semiHidden/>
@@ -6906,16 +5937,16 @@
       </w:tblCellMar>
     </w:tblPr>
   </w:style>
-  <w:style w:type="numbering" w:default="1" w:styleId="a2">
+  <w:style w:type="numbering" w:default="1" w:styleId="NoList">
     <w:name w:val="No List"/>
     <w:uiPriority w:val="99"/>
     <w:semiHidden/>
     <w:unhideWhenUsed/>
   </w:style>
-  <w:style w:type="paragraph" w:styleId="HTML">
+  <w:style w:type="paragraph" w:styleId="HTMLPreformatted">
     <w:name w:val="HTML Preformatted"/>
-    <w:basedOn w:val="a"/>
-    <w:link w:val="HTMLChar"/>
+    <w:basedOn w:val="Normal"/>
+    <w:link w:val="HTMLPreformattedChar"/>
     <w:uiPriority w:val="99"/>
     <w:semiHidden/>
     <w:unhideWhenUsed/>
@@ -6948,10 +5979,10 @@
       <w:szCs w:val="20"/>
     </w:rPr>
   </w:style>
-  <w:style w:type="character" w:customStyle="1" w:styleId="HTMLChar">
-    <w:name w:val="بتنسيق HTML مسبق Char"/>
-    <w:basedOn w:val="a0"/>
-    <w:link w:val="HTML"/>
+  <w:style w:type="character" w:customStyle="1" w:styleId="HTMLPreformattedChar">
+    <w:name w:val="HTML Preformatted Char"/>
+    <w:basedOn w:val="DefaultParagraphFont"/>
+    <w:link w:val="HTMLPreformatted"/>
     <w:uiPriority w:val="99"/>
     <w:semiHidden/>
     <w:rsid w:val="00F068DD"/>
@@ -6963,12 +5994,12 @@
   </w:style>
   <w:style w:type="character" w:customStyle="1" w:styleId="y2iqfc">
     <w:name w:val="y2iqfc"/>
-    <w:basedOn w:val="a0"/>
+    <w:basedOn w:val="DefaultParagraphFont"/>
     <w:rsid w:val="00F068DD"/>
   </w:style>
-  <w:style w:type="paragraph" w:styleId="a3">
+  <w:style w:type="paragraph" w:styleId="ListParagraph">
     <w:name w:val="List Paragraph"/>
-    <w:basedOn w:val="a"/>
+    <w:basedOn w:val="Normal"/>
     <w:uiPriority w:val="34"/>
     <w:qFormat/>
     <w:rsid w:val="00111397"/>

</xml_diff>